<commit_message>
Updated DOC Lab1 DB
</commit_message>
<xml_diff>
--- a/2 DataBases/Lab1/Лабораторная работа №1 БД.docx
+++ b/2 DataBases/Lab1/Лабораторная работа №1 БД.docx
@@ -420,7 +420,8 @@
       </w:sdtPr>
       <w:sdtEndPr>
         <w:rPr>
-          <w:noProof/>
+          <w:sz w:val="28"/>
+          <w:szCs w:val="28"/>
         </w:rPr>
       </w:sdtEndPr>
       <w:sdtContent>
@@ -445,12 +446,11 @@
         <w:p>
           <w:pPr>
             <w:pStyle w:val="11"/>
-            <w:spacing w:line="360" w:lineRule="auto"/>
             <w:rPr>
-              <w:rFonts w:eastAsiaTheme="minorEastAsia"/>
+              <w:noProof w:val="0"/>
+              <w:color w:val="000000" w:themeColor="text1"/>
               <w:sz w:val="28"/>
               <w:szCs w:val="28"/>
-              <w:lang w:eastAsia="ru-RU"/>
             </w:rPr>
           </w:pPr>
           <w:r>
@@ -464,6 +464,7 @@
           </w:r>
           <w:r>
             <w:rPr>
+              <w:noProof w:val="0"/>
               <w:color w:val="000000" w:themeColor="text1"/>
               <w:sz w:val="28"/>
               <w:szCs w:val="28"/>
@@ -479,18 +480,39 @@
             </w:rPr>
             <w:fldChar w:fldCharType="separate"/>
           </w:r>
-          <w:hyperlink w:anchor="_Toc185685830" w:history="1">
-            <w:r>
-              <w:rPr>
-                <w:rStyle w:val="af0"/>
-                <w:sz w:val="28"/>
-                <w:szCs w:val="28"/>
-              </w:rPr>
-              <w:t>Задание</w:t>
-            </w:r>
-            <w:r>
-              <w:rPr>
+          <w:hyperlink w:anchor="_Toc192606459" w:history="1">
+            <w:r>
+              <w:rPr>
+                <w:noProof w:val="0"/>
+                <w:color w:val="000000" w:themeColor="text1"/>
+                <w:sz w:val="28"/>
+                <w:szCs w:val="28"/>
+              </w:rPr>
+              <w:t>За</w:t>
+            </w:r>
+            <w:r>
+              <w:rPr>
+                <w:noProof w:val="0"/>
+                <w:color w:val="000000" w:themeColor="text1"/>
+                <w:sz w:val="28"/>
+                <w:szCs w:val="28"/>
+              </w:rPr>
+              <w:t>д</w:t>
+            </w:r>
+            <w:r>
+              <w:rPr>
+                <w:noProof w:val="0"/>
+                <w:color w:val="000000" w:themeColor="text1"/>
+                <w:sz w:val="28"/>
+                <w:szCs w:val="28"/>
+              </w:rPr>
+              <w:t>ание</w:t>
+            </w:r>
+            <w:r>
+              <w:rPr>
+                <w:noProof w:val="0"/>
                 <w:webHidden/>
+                <w:color w:val="000000" w:themeColor="text1"/>
                 <w:sz w:val="28"/>
                 <w:szCs w:val="28"/>
               </w:rPr>
@@ -498,7 +520,9 @@
             </w:r>
             <w:r>
               <w:rPr>
+                <w:noProof w:val="0"/>
                 <w:webHidden/>
+                <w:color w:val="000000" w:themeColor="text1"/>
                 <w:sz w:val="28"/>
                 <w:szCs w:val="28"/>
               </w:rPr>
@@ -506,22 +530,28 @@
             </w:r>
             <w:r>
               <w:rPr>
+                <w:noProof w:val="0"/>
                 <w:webHidden/>
-                <w:sz w:val="28"/>
-                <w:szCs w:val="28"/>
-              </w:rPr>
-              <w:instrText xml:space="preserve"> PAGEREF _Toc185685830 \h </w:instrText>
-            </w:r>
-            <w:r>
-              <w:rPr>
+                <w:color w:val="000000" w:themeColor="text1"/>
+                <w:sz w:val="28"/>
+                <w:szCs w:val="28"/>
+              </w:rPr>
+              <w:instrText xml:space="preserve"> PAGEREF _Toc192606459 \h </w:instrText>
+            </w:r>
+            <w:r>
+              <w:rPr>
+                <w:noProof w:val="0"/>
                 <w:webHidden/>
-                <w:sz w:val="28"/>
-                <w:szCs w:val="28"/>
-              </w:rPr>
-            </w:r>
-            <w:r>
-              <w:rPr>
+                <w:color w:val="000000" w:themeColor="text1"/>
+                <w:sz w:val="28"/>
+                <w:szCs w:val="28"/>
+              </w:rPr>
+            </w:r>
+            <w:r>
+              <w:rPr>
+                <w:noProof w:val="0"/>
                 <w:webHidden/>
+                <w:color w:val="000000" w:themeColor="text1"/>
                 <w:sz w:val="28"/>
                 <w:szCs w:val="28"/>
               </w:rPr>
@@ -530,6 +560,7 @@
             <w:r>
               <w:rPr>
                 <w:webHidden/>
+                <w:color w:val="000000" w:themeColor="text1"/>
                 <w:sz w:val="28"/>
                 <w:szCs w:val="28"/>
               </w:rPr>
@@ -537,7 +568,9 @@
             </w:r>
             <w:r>
               <w:rPr>
+                <w:noProof w:val="0"/>
                 <w:webHidden/>
+                <w:color w:val="000000" w:themeColor="text1"/>
                 <w:sz w:val="28"/>
                 <w:szCs w:val="28"/>
               </w:rPr>
@@ -548,18 +581,18 @@
         <w:p>
           <w:pPr>
             <w:pStyle w:val="11"/>
-            <w:spacing w:line="360" w:lineRule="auto"/>
             <w:rPr>
-              <w:rFonts w:eastAsiaTheme="minorEastAsia"/>
+              <w:noProof w:val="0"/>
+              <w:color w:val="000000" w:themeColor="text1"/>
               <w:sz w:val="28"/>
               <w:szCs w:val="28"/>
-              <w:lang w:eastAsia="ru-RU"/>
             </w:rPr>
           </w:pPr>
-          <w:hyperlink w:anchor="_Toc185685831" w:history="1">
-            <w:r>
-              <w:rPr>
-                <w:rStyle w:val="af0"/>
+          <w:hyperlink w:anchor="_Toc192606460" w:history="1">
+            <w:r>
+              <w:rPr>
+                <w:noProof w:val="0"/>
+                <w:color w:val="000000" w:themeColor="text1"/>
                 <w:sz w:val="28"/>
                 <w:szCs w:val="28"/>
               </w:rPr>
@@ -567,7 +600,9 @@
             </w:r>
             <w:r>
               <w:rPr>
+                <w:noProof w:val="0"/>
                 <w:webHidden/>
+                <w:color w:val="000000" w:themeColor="text1"/>
                 <w:sz w:val="28"/>
                 <w:szCs w:val="28"/>
               </w:rPr>
@@ -575,7 +610,9 @@
             </w:r>
             <w:r>
               <w:rPr>
+                <w:noProof w:val="0"/>
                 <w:webHidden/>
+                <w:color w:val="000000" w:themeColor="text1"/>
                 <w:sz w:val="28"/>
                 <w:szCs w:val="28"/>
               </w:rPr>
@@ -583,22 +620,28 @@
             </w:r>
             <w:r>
               <w:rPr>
+                <w:noProof w:val="0"/>
                 <w:webHidden/>
-                <w:sz w:val="28"/>
-                <w:szCs w:val="28"/>
-              </w:rPr>
-              <w:instrText xml:space="preserve"> PAGEREF _Toc185685831 \h </w:instrText>
-            </w:r>
-            <w:r>
-              <w:rPr>
+                <w:color w:val="000000" w:themeColor="text1"/>
+                <w:sz w:val="28"/>
+                <w:szCs w:val="28"/>
+              </w:rPr>
+              <w:instrText xml:space="preserve"> PAGEREF _Toc192606460 \h </w:instrText>
+            </w:r>
+            <w:r>
+              <w:rPr>
+                <w:noProof w:val="0"/>
                 <w:webHidden/>
-                <w:sz w:val="28"/>
-                <w:szCs w:val="28"/>
-              </w:rPr>
-            </w:r>
-            <w:r>
-              <w:rPr>
+                <w:color w:val="000000" w:themeColor="text1"/>
+                <w:sz w:val="28"/>
+                <w:szCs w:val="28"/>
+              </w:rPr>
+            </w:r>
+            <w:r>
+              <w:rPr>
+                <w:noProof w:val="0"/>
                 <w:webHidden/>
+                <w:color w:val="000000" w:themeColor="text1"/>
                 <w:sz w:val="28"/>
                 <w:szCs w:val="28"/>
               </w:rPr>
@@ -607,6 +650,7 @@
             <w:r>
               <w:rPr>
                 <w:webHidden/>
+                <w:color w:val="000000" w:themeColor="text1"/>
                 <w:sz w:val="28"/>
                 <w:szCs w:val="28"/>
               </w:rPr>
@@ -614,7 +658,9 @@
             </w:r>
             <w:r>
               <w:rPr>
+                <w:noProof w:val="0"/>
                 <w:webHidden/>
+                <w:color w:val="000000" w:themeColor="text1"/>
                 <w:sz w:val="28"/>
                 <w:szCs w:val="28"/>
               </w:rPr>
@@ -628,29 +674,85 @@
             <w:tabs>
               <w:tab w:val="right" w:leader="dot" w:pos="9344"/>
             </w:tabs>
-            <w:spacing w:line="360" w:lineRule="auto"/>
             <w:rPr>
-              <w:rFonts w:ascii="Times New Roman" w:eastAsiaTheme="minorEastAsia" w:hAnsi="Times New Roman" w:cs="Times New Roman"/>
+              <w:rFonts w:ascii="Times New Roman" w:hAnsi="Times New Roman" w:cs="Times New Roman"/>
               <w:b w:val="0"/>
               <w:bCs w:val="0"/>
-              <w:noProof/>
+              <w:color w:val="000000" w:themeColor="text1"/>
               <w:sz w:val="28"/>
               <w:szCs w:val="28"/>
-              <w:lang w:eastAsia="ru-RU"/>
             </w:rPr>
           </w:pPr>
-          <w:hyperlink w:anchor="_Toc185685832" w:history="1">
-            <w:r>
-              <w:rPr>
-                <w:rStyle w:val="af0"/>
+          <w:hyperlink w:anchor="_Toc192606461" w:history="1">
+            <w:r>
+              <w:rPr>
                 <w:rFonts w:ascii="Times New Roman" w:hAnsi="Times New Roman" w:cs="Times New Roman"/>
                 <w:b w:val="0"/>
                 <w:bCs w:val="0"/>
-                <w:noProof/>
-                <w:sz w:val="28"/>
-                <w:szCs w:val="28"/>
-              </w:rPr>
-              <w:t>Исходная программа</w:t>
+                <w:color w:val="000000" w:themeColor="text1"/>
+                <w:sz w:val="28"/>
+                <w:szCs w:val="28"/>
+              </w:rPr>
+              <w:t>Описание предметной области</w:t>
+            </w:r>
+            <w:r>
+              <w:rPr>
+                <w:rFonts w:ascii="Times New Roman" w:hAnsi="Times New Roman" w:cs="Times New Roman"/>
+                <w:b w:val="0"/>
+                <w:bCs w:val="0"/>
+                <w:webHidden/>
+                <w:color w:val="000000" w:themeColor="text1"/>
+                <w:sz w:val="28"/>
+                <w:szCs w:val="28"/>
+              </w:rPr>
+              <w:tab/>
+            </w:r>
+            <w:r>
+              <w:rPr>
+                <w:rFonts w:ascii="Times New Roman" w:hAnsi="Times New Roman" w:cs="Times New Roman"/>
+                <w:b w:val="0"/>
+                <w:bCs w:val="0"/>
+                <w:webHidden/>
+                <w:color w:val="000000" w:themeColor="text1"/>
+                <w:sz w:val="28"/>
+                <w:szCs w:val="28"/>
+              </w:rPr>
+              <w:fldChar w:fldCharType="begin"/>
+            </w:r>
+            <w:r>
+              <w:rPr>
+                <w:rFonts w:ascii="Times New Roman" w:hAnsi="Times New Roman" w:cs="Times New Roman"/>
+                <w:b w:val="0"/>
+                <w:bCs w:val="0"/>
+                <w:webHidden/>
+                <w:color w:val="000000" w:themeColor="text1"/>
+                <w:sz w:val="28"/>
+                <w:szCs w:val="28"/>
+              </w:rPr>
+              <w:instrText xml:space="preserve"> PAGEREF _Toc192606461 \h </w:instrText>
+            </w:r>
+            <w:r>
+              <w:rPr>
+                <w:rFonts w:ascii="Times New Roman" w:hAnsi="Times New Roman" w:cs="Times New Roman"/>
+                <w:b w:val="0"/>
+                <w:bCs w:val="0"/>
+                <w:webHidden/>
+                <w:color w:val="000000" w:themeColor="text1"/>
+                <w:sz w:val="28"/>
+                <w:szCs w:val="28"/>
+              </w:rPr>
+            </w:r>
+            <w:r>
+              <w:rPr>
+                <w:rFonts w:ascii="Times New Roman" w:hAnsi="Times New Roman" w:cs="Times New Roman"/>
+                <w:b w:val="0"/>
+                <w:bCs w:val="0"/>
+                <w:webHidden/>
+                <w:color w:val="000000" w:themeColor="text1"/>
+                <w:sz w:val="28"/>
+                <w:szCs w:val="28"/>
+              </w:rPr>
+              <w:fldChar w:fldCharType="separate"/>
             </w:r>
             <w:r>
               <w:rPr>
@@ -659,77 +761,19 @@
                 <w:bCs w:val="0"/>
                 <w:noProof/>
                 <w:webHidden/>
-                <w:sz w:val="28"/>
-                <w:szCs w:val="28"/>
-              </w:rPr>
-              <w:tab/>
+                <w:color w:val="000000" w:themeColor="text1"/>
+                <w:sz w:val="28"/>
+                <w:szCs w:val="28"/>
+              </w:rPr>
+              <w:t>4</w:t>
             </w:r>
             <w:r>
               <w:rPr>
                 <w:rFonts w:ascii="Times New Roman" w:hAnsi="Times New Roman" w:cs="Times New Roman"/>
                 <w:b w:val="0"/>
                 <w:bCs w:val="0"/>
-                <w:noProof/>
                 <w:webHidden/>
-                <w:sz w:val="28"/>
-                <w:szCs w:val="28"/>
-              </w:rPr>
-              <w:fldChar w:fldCharType="begin"/>
-            </w:r>
-            <w:r>
-              <w:rPr>
-                <w:rFonts w:ascii="Times New Roman" w:hAnsi="Times New Roman" w:cs="Times New Roman"/>
-                <w:b w:val="0"/>
-                <w:bCs w:val="0"/>
-                <w:noProof/>
-                <w:webHidden/>
-                <w:sz w:val="28"/>
-                <w:szCs w:val="28"/>
-              </w:rPr>
-              <w:instrText xml:space="preserve"> PAGEREF _Toc185685832 \h </w:instrText>
-            </w:r>
-            <w:r>
-              <w:rPr>
-                <w:rFonts w:ascii="Times New Roman" w:hAnsi="Times New Roman" w:cs="Times New Roman"/>
-                <w:b w:val="0"/>
-                <w:bCs w:val="0"/>
-                <w:noProof/>
-                <w:webHidden/>
-                <w:sz w:val="28"/>
-                <w:szCs w:val="28"/>
-              </w:rPr>
-            </w:r>
-            <w:r>
-              <w:rPr>
-                <w:rFonts w:ascii="Times New Roman" w:hAnsi="Times New Roman" w:cs="Times New Roman"/>
-                <w:b w:val="0"/>
-                <w:bCs w:val="0"/>
-                <w:noProof/>
-                <w:webHidden/>
-                <w:sz w:val="28"/>
-                <w:szCs w:val="28"/>
-              </w:rPr>
-              <w:fldChar w:fldCharType="separate"/>
-            </w:r>
-            <w:r>
-              <w:rPr>
-                <w:rFonts w:ascii="Times New Roman" w:hAnsi="Times New Roman" w:cs="Times New Roman"/>
-                <w:b w:val="0"/>
-                <w:bCs w:val="0"/>
-                <w:noProof/>
-                <w:webHidden/>
-                <w:sz w:val="28"/>
-                <w:szCs w:val="28"/>
-              </w:rPr>
-              <w:t>4</w:t>
-            </w:r>
-            <w:r>
-              <w:rPr>
-                <w:rFonts w:ascii="Times New Roman" w:hAnsi="Times New Roman" w:cs="Times New Roman"/>
-                <w:b w:val="0"/>
-                <w:bCs w:val="0"/>
-                <w:noProof/>
-                <w:webHidden/>
+                <w:color w:val="000000" w:themeColor="text1"/>
                 <w:sz w:val="28"/>
                 <w:szCs w:val="28"/>
               </w:rPr>
@@ -743,29 +787,85 @@
             <w:tabs>
               <w:tab w:val="right" w:leader="dot" w:pos="9344"/>
             </w:tabs>
-            <w:spacing w:line="360" w:lineRule="auto"/>
             <w:rPr>
-              <w:rFonts w:ascii="Times New Roman" w:eastAsiaTheme="minorEastAsia" w:hAnsi="Times New Roman" w:cs="Times New Roman"/>
+              <w:rFonts w:ascii="Times New Roman" w:hAnsi="Times New Roman" w:cs="Times New Roman"/>
               <w:b w:val="0"/>
               <w:bCs w:val="0"/>
-              <w:noProof/>
+              <w:color w:val="000000" w:themeColor="text1"/>
               <w:sz w:val="28"/>
               <w:szCs w:val="28"/>
-              <w:lang w:eastAsia="ru-RU"/>
             </w:rPr>
           </w:pPr>
-          <w:hyperlink w:anchor="_Toc185685833" w:history="1">
-            <w:r>
-              <w:rPr>
-                <w:rStyle w:val="af0"/>
+          <w:hyperlink w:anchor="_Toc192606462" w:history="1">
+            <w:r>
+              <w:rPr>
                 <w:rFonts w:ascii="Times New Roman" w:hAnsi="Times New Roman" w:cs="Times New Roman"/>
                 <w:b w:val="0"/>
                 <w:bCs w:val="0"/>
-                <w:noProof/>
-                <w:sz w:val="28"/>
-                <w:szCs w:val="28"/>
-              </w:rPr>
-              <w:t>Функция</w:t>
+                <w:color w:val="000000" w:themeColor="text1"/>
+                <w:sz w:val="28"/>
+                <w:szCs w:val="28"/>
+              </w:rPr>
+              <w:t>Список и классификация сущностей</w:t>
+            </w:r>
+            <w:r>
+              <w:rPr>
+                <w:rFonts w:ascii="Times New Roman" w:hAnsi="Times New Roman" w:cs="Times New Roman"/>
+                <w:b w:val="0"/>
+                <w:bCs w:val="0"/>
+                <w:webHidden/>
+                <w:color w:val="000000" w:themeColor="text1"/>
+                <w:sz w:val="28"/>
+                <w:szCs w:val="28"/>
+              </w:rPr>
+              <w:tab/>
+            </w:r>
+            <w:r>
+              <w:rPr>
+                <w:rFonts w:ascii="Times New Roman" w:hAnsi="Times New Roman" w:cs="Times New Roman"/>
+                <w:b w:val="0"/>
+                <w:bCs w:val="0"/>
+                <w:webHidden/>
+                <w:color w:val="000000" w:themeColor="text1"/>
+                <w:sz w:val="28"/>
+                <w:szCs w:val="28"/>
+              </w:rPr>
+              <w:fldChar w:fldCharType="begin"/>
+            </w:r>
+            <w:r>
+              <w:rPr>
+                <w:rFonts w:ascii="Times New Roman" w:hAnsi="Times New Roman" w:cs="Times New Roman"/>
+                <w:b w:val="0"/>
+                <w:bCs w:val="0"/>
+                <w:webHidden/>
+                <w:color w:val="000000" w:themeColor="text1"/>
+                <w:sz w:val="28"/>
+                <w:szCs w:val="28"/>
+              </w:rPr>
+              <w:instrText xml:space="preserve"> PAGEREF _Toc192606462 \h </w:instrText>
+            </w:r>
+            <w:r>
+              <w:rPr>
+                <w:rFonts w:ascii="Times New Roman" w:hAnsi="Times New Roman" w:cs="Times New Roman"/>
+                <w:b w:val="0"/>
+                <w:bCs w:val="0"/>
+                <w:webHidden/>
+                <w:color w:val="000000" w:themeColor="text1"/>
+                <w:sz w:val="28"/>
+                <w:szCs w:val="28"/>
+              </w:rPr>
+            </w:r>
+            <w:r>
+              <w:rPr>
+                <w:rFonts w:ascii="Times New Roman" w:hAnsi="Times New Roman" w:cs="Times New Roman"/>
+                <w:b w:val="0"/>
+                <w:bCs w:val="0"/>
+                <w:webHidden/>
+                <w:color w:val="000000" w:themeColor="text1"/>
+                <w:sz w:val="28"/>
+                <w:szCs w:val="28"/>
+              </w:rPr>
+              <w:fldChar w:fldCharType="separate"/>
             </w:r>
             <w:r>
               <w:rPr>
@@ -774,77 +874,19 @@
                 <w:bCs w:val="0"/>
                 <w:noProof/>
                 <w:webHidden/>
-                <w:sz w:val="28"/>
-                <w:szCs w:val="28"/>
-              </w:rPr>
-              <w:tab/>
+                <w:color w:val="000000" w:themeColor="text1"/>
+                <w:sz w:val="28"/>
+                <w:szCs w:val="28"/>
+              </w:rPr>
+              <w:t>4</w:t>
             </w:r>
             <w:r>
               <w:rPr>
                 <w:rFonts w:ascii="Times New Roman" w:hAnsi="Times New Roman" w:cs="Times New Roman"/>
                 <w:b w:val="0"/>
                 <w:bCs w:val="0"/>
-                <w:noProof/>
                 <w:webHidden/>
-                <w:sz w:val="28"/>
-                <w:szCs w:val="28"/>
-              </w:rPr>
-              <w:fldChar w:fldCharType="begin"/>
-            </w:r>
-            <w:r>
-              <w:rPr>
-                <w:rFonts w:ascii="Times New Roman" w:hAnsi="Times New Roman" w:cs="Times New Roman"/>
-                <w:b w:val="0"/>
-                <w:bCs w:val="0"/>
-                <w:noProof/>
-                <w:webHidden/>
-                <w:sz w:val="28"/>
-                <w:szCs w:val="28"/>
-              </w:rPr>
-              <w:instrText xml:space="preserve"> PAGEREF _Toc185685833 \h </w:instrText>
-            </w:r>
-            <w:r>
-              <w:rPr>
-                <w:rFonts w:ascii="Times New Roman" w:hAnsi="Times New Roman" w:cs="Times New Roman"/>
-                <w:b w:val="0"/>
-                <w:bCs w:val="0"/>
-                <w:noProof/>
-                <w:webHidden/>
-                <w:sz w:val="28"/>
-                <w:szCs w:val="28"/>
-              </w:rPr>
-            </w:r>
-            <w:r>
-              <w:rPr>
-                <w:rFonts w:ascii="Times New Roman" w:hAnsi="Times New Roman" w:cs="Times New Roman"/>
-                <w:b w:val="0"/>
-                <w:bCs w:val="0"/>
-                <w:noProof/>
-                <w:webHidden/>
-                <w:sz w:val="28"/>
-                <w:szCs w:val="28"/>
-              </w:rPr>
-              <w:fldChar w:fldCharType="separate"/>
-            </w:r>
-            <w:r>
-              <w:rPr>
-                <w:rFonts w:ascii="Times New Roman" w:hAnsi="Times New Roman" w:cs="Times New Roman"/>
-                <w:b w:val="0"/>
-                <w:bCs w:val="0"/>
-                <w:noProof/>
-                <w:webHidden/>
-                <w:sz w:val="28"/>
-                <w:szCs w:val="28"/>
-              </w:rPr>
-              <w:t>5</w:t>
-            </w:r>
-            <w:r>
-              <w:rPr>
-                <w:rFonts w:ascii="Times New Roman" w:hAnsi="Times New Roman" w:cs="Times New Roman"/>
-                <w:b w:val="0"/>
-                <w:bCs w:val="0"/>
-                <w:noProof/>
-                <w:webHidden/>
+                <w:color w:val="000000" w:themeColor="text1"/>
                 <w:sz w:val="28"/>
                 <w:szCs w:val="28"/>
               </w:rPr>
@@ -858,29 +900,85 @@
             <w:tabs>
               <w:tab w:val="right" w:leader="dot" w:pos="9344"/>
             </w:tabs>
-            <w:spacing w:line="360" w:lineRule="auto"/>
             <w:rPr>
-              <w:rFonts w:ascii="Times New Roman" w:eastAsiaTheme="minorEastAsia" w:hAnsi="Times New Roman" w:cs="Times New Roman"/>
+              <w:rFonts w:ascii="Times New Roman" w:hAnsi="Times New Roman" w:cs="Times New Roman"/>
               <w:b w:val="0"/>
               <w:bCs w:val="0"/>
-              <w:noProof/>
+              <w:color w:val="000000" w:themeColor="text1"/>
               <w:sz w:val="28"/>
               <w:szCs w:val="28"/>
-              <w:lang w:eastAsia="ru-RU"/>
             </w:rPr>
           </w:pPr>
-          <w:hyperlink w:anchor="_Toc185685834" w:history="1">
-            <w:r>
-              <w:rPr>
-                <w:rStyle w:val="af0"/>
+          <w:hyperlink w:anchor="_Toc192606463" w:history="1">
+            <w:r>
+              <w:rPr>
                 <w:rFonts w:ascii="Times New Roman" w:hAnsi="Times New Roman" w:cs="Times New Roman"/>
                 <w:b w:val="0"/>
                 <w:bCs w:val="0"/>
-                <w:noProof/>
-                <w:sz w:val="28"/>
-                <w:szCs w:val="28"/>
-              </w:rPr>
-              <w:t>Область представления</w:t>
+                <w:color w:val="000000" w:themeColor="text1"/>
+                <w:sz w:val="28"/>
+                <w:szCs w:val="28"/>
+              </w:rPr>
+              <w:t>Инфологическая модель</w:t>
+            </w:r>
+            <w:r>
+              <w:rPr>
+                <w:rFonts w:ascii="Times New Roman" w:hAnsi="Times New Roman" w:cs="Times New Roman"/>
+                <w:b w:val="0"/>
+                <w:bCs w:val="0"/>
+                <w:webHidden/>
+                <w:color w:val="000000" w:themeColor="text1"/>
+                <w:sz w:val="28"/>
+                <w:szCs w:val="28"/>
+              </w:rPr>
+              <w:tab/>
+            </w:r>
+            <w:r>
+              <w:rPr>
+                <w:rFonts w:ascii="Times New Roman" w:hAnsi="Times New Roman" w:cs="Times New Roman"/>
+                <w:b w:val="0"/>
+                <w:bCs w:val="0"/>
+                <w:webHidden/>
+                <w:color w:val="000000" w:themeColor="text1"/>
+                <w:sz w:val="28"/>
+                <w:szCs w:val="28"/>
+              </w:rPr>
+              <w:fldChar w:fldCharType="begin"/>
+            </w:r>
+            <w:r>
+              <w:rPr>
+                <w:rFonts w:ascii="Times New Roman" w:hAnsi="Times New Roman" w:cs="Times New Roman"/>
+                <w:b w:val="0"/>
+                <w:bCs w:val="0"/>
+                <w:webHidden/>
+                <w:color w:val="000000" w:themeColor="text1"/>
+                <w:sz w:val="28"/>
+                <w:szCs w:val="28"/>
+              </w:rPr>
+              <w:instrText xml:space="preserve"> PAGEREF _Toc192606463 \h </w:instrText>
+            </w:r>
+            <w:r>
+              <w:rPr>
+                <w:rFonts w:ascii="Times New Roman" w:hAnsi="Times New Roman" w:cs="Times New Roman"/>
+                <w:b w:val="0"/>
+                <w:bCs w:val="0"/>
+                <w:webHidden/>
+                <w:color w:val="000000" w:themeColor="text1"/>
+                <w:sz w:val="28"/>
+                <w:szCs w:val="28"/>
+              </w:rPr>
+            </w:r>
+            <w:r>
+              <w:rPr>
+                <w:rFonts w:ascii="Times New Roman" w:hAnsi="Times New Roman" w:cs="Times New Roman"/>
+                <w:b w:val="0"/>
+                <w:bCs w:val="0"/>
+                <w:webHidden/>
+                <w:color w:val="000000" w:themeColor="text1"/>
+                <w:sz w:val="28"/>
+                <w:szCs w:val="28"/>
+              </w:rPr>
+              <w:fldChar w:fldCharType="separate"/>
             </w:r>
             <w:r>
               <w:rPr>
@@ -889,77 +987,19 @@
                 <w:bCs w:val="0"/>
                 <w:noProof/>
                 <w:webHidden/>
-                <w:sz w:val="28"/>
-                <w:szCs w:val="28"/>
-              </w:rPr>
-              <w:tab/>
+                <w:color w:val="000000" w:themeColor="text1"/>
+                <w:sz w:val="28"/>
+                <w:szCs w:val="28"/>
+              </w:rPr>
+              <w:t>4</w:t>
             </w:r>
             <w:r>
               <w:rPr>
                 <w:rFonts w:ascii="Times New Roman" w:hAnsi="Times New Roman" w:cs="Times New Roman"/>
                 <w:b w:val="0"/>
                 <w:bCs w:val="0"/>
-                <w:noProof/>
                 <w:webHidden/>
-                <w:sz w:val="28"/>
-                <w:szCs w:val="28"/>
-              </w:rPr>
-              <w:fldChar w:fldCharType="begin"/>
-            </w:r>
-            <w:r>
-              <w:rPr>
-                <w:rFonts w:ascii="Times New Roman" w:hAnsi="Times New Roman" w:cs="Times New Roman"/>
-                <w:b w:val="0"/>
-                <w:bCs w:val="0"/>
-                <w:noProof/>
-                <w:webHidden/>
-                <w:sz w:val="28"/>
-                <w:szCs w:val="28"/>
-              </w:rPr>
-              <w:instrText xml:space="preserve"> PAGEREF _Toc185685834 \h </w:instrText>
-            </w:r>
-            <w:r>
-              <w:rPr>
-                <w:rFonts w:ascii="Times New Roman" w:hAnsi="Times New Roman" w:cs="Times New Roman"/>
-                <w:b w:val="0"/>
-                <w:bCs w:val="0"/>
-                <w:noProof/>
-                <w:webHidden/>
-                <w:sz w:val="28"/>
-                <w:szCs w:val="28"/>
-              </w:rPr>
-            </w:r>
-            <w:r>
-              <w:rPr>
-                <w:rFonts w:ascii="Times New Roman" w:hAnsi="Times New Roman" w:cs="Times New Roman"/>
-                <w:b w:val="0"/>
-                <w:bCs w:val="0"/>
-                <w:noProof/>
-                <w:webHidden/>
-                <w:sz w:val="28"/>
-                <w:szCs w:val="28"/>
-              </w:rPr>
-              <w:fldChar w:fldCharType="separate"/>
-            </w:r>
-            <w:r>
-              <w:rPr>
-                <w:rFonts w:ascii="Times New Roman" w:hAnsi="Times New Roman" w:cs="Times New Roman"/>
-                <w:b w:val="0"/>
-                <w:bCs w:val="0"/>
-                <w:noProof/>
-                <w:webHidden/>
-                <w:sz w:val="28"/>
-                <w:szCs w:val="28"/>
-              </w:rPr>
-              <w:t>5</w:t>
-            </w:r>
-            <w:r>
-              <w:rPr>
-                <w:rFonts w:ascii="Times New Roman" w:hAnsi="Times New Roman" w:cs="Times New Roman"/>
-                <w:b w:val="0"/>
-                <w:bCs w:val="0"/>
-                <w:noProof/>
-                <w:webHidden/>
+                <w:color w:val="000000" w:themeColor="text1"/>
                 <w:sz w:val="28"/>
                 <w:szCs w:val="28"/>
               </w:rPr>
@@ -973,29 +1013,85 @@
             <w:tabs>
               <w:tab w:val="right" w:leader="dot" w:pos="9344"/>
             </w:tabs>
-            <w:spacing w:line="360" w:lineRule="auto"/>
             <w:rPr>
-              <w:rFonts w:ascii="Times New Roman" w:eastAsiaTheme="minorEastAsia" w:hAnsi="Times New Roman" w:cs="Times New Roman"/>
+              <w:rFonts w:ascii="Times New Roman" w:hAnsi="Times New Roman" w:cs="Times New Roman"/>
               <w:b w:val="0"/>
               <w:bCs w:val="0"/>
-              <w:noProof/>
+              <w:color w:val="000000" w:themeColor="text1"/>
               <w:sz w:val="28"/>
               <w:szCs w:val="28"/>
-              <w:lang w:eastAsia="ru-RU"/>
             </w:rPr>
           </w:pPr>
-          <w:hyperlink w:anchor="_Toc185685835" w:history="1">
-            <w:r>
-              <w:rPr>
-                <w:rStyle w:val="af0"/>
+          <w:hyperlink w:anchor="_Toc192606464" w:history="1">
+            <w:r>
+              <w:rPr>
                 <w:rFonts w:ascii="Times New Roman" w:hAnsi="Times New Roman" w:cs="Times New Roman"/>
                 <w:b w:val="0"/>
                 <w:bCs w:val="0"/>
-                <w:noProof/>
-                <w:sz w:val="28"/>
-                <w:szCs w:val="28"/>
-              </w:rPr>
-              <w:t>Область допустимых значений</w:t>
+                <w:color w:val="000000" w:themeColor="text1"/>
+                <w:sz w:val="28"/>
+                <w:szCs w:val="28"/>
+              </w:rPr>
+              <w:t>Даталогическая модель</w:t>
+            </w:r>
+            <w:r>
+              <w:rPr>
+                <w:rFonts w:ascii="Times New Roman" w:hAnsi="Times New Roman" w:cs="Times New Roman"/>
+                <w:b w:val="0"/>
+                <w:bCs w:val="0"/>
+                <w:webHidden/>
+                <w:color w:val="000000" w:themeColor="text1"/>
+                <w:sz w:val="28"/>
+                <w:szCs w:val="28"/>
+              </w:rPr>
+              <w:tab/>
+            </w:r>
+            <w:r>
+              <w:rPr>
+                <w:rFonts w:ascii="Times New Roman" w:hAnsi="Times New Roman" w:cs="Times New Roman"/>
+                <w:b w:val="0"/>
+                <w:bCs w:val="0"/>
+                <w:webHidden/>
+                <w:color w:val="000000" w:themeColor="text1"/>
+                <w:sz w:val="28"/>
+                <w:szCs w:val="28"/>
+              </w:rPr>
+              <w:fldChar w:fldCharType="begin"/>
+            </w:r>
+            <w:r>
+              <w:rPr>
+                <w:rFonts w:ascii="Times New Roman" w:hAnsi="Times New Roman" w:cs="Times New Roman"/>
+                <w:b w:val="0"/>
+                <w:bCs w:val="0"/>
+                <w:webHidden/>
+                <w:color w:val="000000" w:themeColor="text1"/>
+                <w:sz w:val="28"/>
+                <w:szCs w:val="28"/>
+              </w:rPr>
+              <w:instrText xml:space="preserve"> PAGEREF _Toc192606464 \h </w:instrText>
+            </w:r>
+            <w:r>
+              <w:rPr>
+                <w:rFonts w:ascii="Times New Roman" w:hAnsi="Times New Roman" w:cs="Times New Roman"/>
+                <w:b w:val="0"/>
+                <w:bCs w:val="0"/>
+                <w:webHidden/>
+                <w:color w:val="000000" w:themeColor="text1"/>
+                <w:sz w:val="28"/>
+                <w:szCs w:val="28"/>
+              </w:rPr>
+            </w:r>
+            <w:r>
+              <w:rPr>
+                <w:rFonts w:ascii="Times New Roman" w:hAnsi="Times New Roman" w:cs="Times New Roman"/>
+                <w:b w:val="0"/>
+                <w:bCs w:val="0"/>
+                <w:webHidden/>
+                <w:color w:val="000000" w:themeColor="text1"/>
+                <w:sz w:val="28"/>
+                <w:szCs w:val="28"/>
+              </w:rPr>
+              <w:fldChar w:fldCharType="separate"/>
             </w:r>
             <w:r>
               <w:rPr>
@@ -1004,77 +1100,19 @@
                 <w:bCs w:val="0"/>
                 <w:noProof/>
                 <w:webHidden/>
-                <w:sz w:val="28"/>
-                <w:szCs w:val="28"/>
-              </w:rPr>
-              <w:tab/>
+                <w:color w:val="000000" w:themeColor="text1"/>
+                <w:sz w:val="28"/>
+                <w:szCs w:val="28"/>
+              </w:rPr>
+              <w:t>5</w:t>
             </w:r>
             <w:r>
               <w:rPr>
                 <w:rFonts w:ascii="Times New Roman" w:hAnsi="Times New Roman" w:cs="Times New Roman"/>
                 <w:b w:val="0"/>
                 <w:bCs w:val="0"/>
-                <w:noProof/>
                 <w:webHidden/>
-                <w:sz w:val="28"/>
-                <w:szCs w:val="28"/>
-              </w:rPr>
-              <w:fldChar w:fldCharType="begin"/>
-            </w:r>
-            <w:r>
-              <w:rPr>
-                <w:rFonts w:ascii="Times New Roman" w:hAnsi="Times New Roman" w:cs="Times New Roman"/>
-                <w:b w:val="0"/>
-                <w:bCs w:val="0"/>
-                <w:noProof/>
-                <w:webHidden/>
-                <w:sz w:val="28"/>
-                <w:szCs w:val="28"/>
-              </w:rPr>
-              <w:instrText xml:space="preserve"> PAGEREF _Toc185685835 \h </w:instrText>
-            </w:r>
-            <w:r>
-              <w:rPr>
-                <w:rFonts w:ascii="Times New Roman" w:hAnsi="Times New Roman" w:cs="Times New Roman"/>
-                <w:b w:val="0"/>
-                <w:bCs w:val="0"/>
-                <w:noProof/>
-                <w:webHidden/>
-                <w:sz w:val="28"/>
-                <w:szCs w:val="28"/>
-              </w:rPr>
-            </w:r>
-            <w:r>
-              <w:rPr>
-                <w:rFonts w:ascii="Times New Roman" w:hAnsi="Times New Roman" w:cs="Times New Roman"/>
-                <w:b w:val="0"/>
-                <w:bCs w:val="0"/>
-                <w:noProof/>
-                <w:webHidden/>
-                <w:sz w:val="28"/>
-                <w:szCs w:val="28"/>
-              </w:rPr>
-              <w:fldChar w:fldCharType="separate"/>
-            </w:r>
-            <w:r>
-              <w:rPr>
-                <w:rFonts w:ascii="Times New Roman" w:hAnsi="Times New Roman" w:cs="Times New Roman"/>
-                <w:b w:val="0"/>
-                <w:bCs w:val="0"/>
-                <w:noProof/>
-                <w:webHidden/>
-                <w:sz w:val="28"/>
-                <w:szCs w:val="28"/>
-              </w:rPr>
-              <w:t>5</w:t>
-            </w:r>
-            <w:r>
-              <w:rPr>
-                <w:rFonts w:ascii="Times New Roman" w:hAnsi="Times New Roman" w:cs="Times New Roman"/>
-                <w:b w:val="0"/>
-                <w:bCs w:val="0"/>
-                <w:noProof/>
-                <w:webHidden/>
+                <w:color w:val="000000" w:themeColor="text1"/>
                 <w:sz w:val="28"/>
                 <w:szCs w:val="28"/>
               </w:rPr>
@@ -1088,29 +1126,85 @@
             <w:tabs>
               <w:tab w:val="right" w:leader="dot" w:pos="9344"/>
             </w:tabs>
-            <w:spacing w:line="360" w:lineRule="auto"/>
             <w:rPr>
-              <w:rFonts w:ascii="Times New Roman" w:eastAsiaTheme="minorEastAsia" w:hAnsi="Times New Roman" w:cs="Times New Roman"/>
+              <w:rFonts w:ascii="Times New Roman" w:hAnsi="Times New Roman" w:cs="Times New Roman"/>
               <w:b w:val="0"/>
               <w:bCs w:val="0"/>
-              <w:noProof/>
+              <w:color w:val="000000" w:themeColor="text1"/>
               <w:sz w:val="28"/>
               <w:szCs w:val="28"/>
-              <w:lang w:eastAsia="ru-RU"/>
             </w:rPr>
           </w:pPr>
-          <w:hyperlink w:anchor="_Toc185685836" w:history="1">
-            <w:r>
-              <w:rPr>
-                <w:rStyle w:val="af0"/>
+          <w:hyperlink w:anchor="_Toc192606465" w:history="1">
+            <w:r>
+              <w:rPr>
                 <w:rFonts w:ascii="Times New Roman" w:hAnsi="Times New Roman" w:cs="Times New Roman"/>
                 <w:b w:val="0"/>
                 <w:bCs w:val="0"/>
-                <w:noProof/>
-                <w:sz w:val="28"/>
-                <w:szCs w:val="28"/>
-              </w:rPr>
-              <w:t>Расположение в памяти ЭВМ</w:t>
+                <w:color w:val="000000" w:themeColor="text1"/>
+                <w:sz w:val="28"/>
+                <w:szCs w:val="28"/>
+              </w:rPr>
+              <w:t>Реализация даталогической модели на SQL</w:t>
+            </w:r>
+            <w:r>
+              <w:rPr>
+                <w:rFonts w:ascii="Times New Roman" w:hAnsi="Times New Roman" w:cs="Times New Roman"/>
+                <w:b w:val="0"/>
+                <w:bCs w:val="0"/>
+                <w:webHidden/>
+                <w:color w:val="000000" w:themeColor="text1"/>
+                <w:sz w:val="28"/>
+                <w:szCs w:val="28"/>
+              </w:rPr>
+              <w:tab/>
+            </w:r>
+            <w:r>
+              <w:rPr>
+                <w:rFonts w:ascii="Times New Roman" w:hAnsi="Times New Roman" w:cs="Times New Roman"/>
+                <w:b w:val="0"/>
+                <w:bCs w:val="0"/>
+                <w:webHidden/>
+                <w:color w:val="000000" w:themeColor="text1"/>
+                <w:sz w:val="28"/>
+                <w:szCs w:val="28"/>
+              </w:rPr>
+              <w:fldChar w:fldCharType="begin"/>
+            </w:r>
+            <w:r>
+              <w:rPr>
+                <w:rFonts w:ascii="Times New Roman" w:hAnsi="Times New Roman" w:cs="Times New Roman"/>
+                <w:b w:val="0"/>
+                <w:bCs w:val="0"/>
+                <w:webHidden/>
+                <w:color w:val="000000" w:themeColor="text1"/>
+                <w:sz w:val="28"/>
+                <w:szCs w:val="28"/>
+              </w:rPr>
+              <w:instrText xml:space="preserve"> PAGEREF _Toc192606465 \h </w:instrText>
+            </w:r>
+            <w:r>
+              <w:rPr>
+                <w:rFonts w:ascii="Times New Roman" w:hAnsi="Times New Roman" w:cs="Times New Roman"/>
+                <w:b w:val="0"/>
+                <w:bCs w:val="0"/>
+                <w:webHidden/>
+                <w:color w:val="000000" w:themeColor="text1"/>
+                <w:sz w:val="28"/>
+                <w:szCs w:val="28"/>
+              </w:rPr>
+            </w:r>
+            <w:r>
+              <w:rPr>
+                <w:rFonts w:ascii="Times New Roman" w:hAnsi="Times New Roman" w:cs="Times New Roman"/>
+                <w:b w:val="0"/>
+                <w:bCs w:val="0"/>
+                <w:webHidden/>
+                <w:color w:val="000000" w:themeColor="text1"/>
+                <w:sz w:val="28"/>
+                <w:szCs w:val="28"/>
+              </w:rPr>
+              <w:fldChar w:fldCharType="separate"/>
             </w:r>
             <w:r>
               <w:rPr>
@@ -1119,537 +1213,19 @@
                 <w:bCs w:val="0"/>
                 <w:noProof/>
                 <w:webHidden/>
-                <w:sz w:val="28"/>
-                <w:szCs w:val="28"/>
-              </w:rPr>
-              <w:tab/>
+                <w:color w:val="000000" w:themeColor="text1"/>
+                <w:sz w:val="28"/>
+                <w:szCs w:val="28"/>
+              </w:rPr>
+              <w:t>5</w:t>
             </w:r>
             <w:r>
               <w:rPr>
                 <w:rFonts w:ascii="Times New Roman" w:hAnsi="Times New Roman" w:cs="Times New Roman"/>
                 <w:b w:val="0"/>
                 <w:bCs w:val="0"/>
-                <w:noProof/>
                 <w:webHidden/>
-                <w:sz w:val="28"/>
-                <w:szCs w:val="28"/>
-              </w:rPr>
-              <w:fldChar w:fldCharType="begin"/>
-            </w:r>
-            <w:r>
-              <w:rPr>
-                <w:rFonts w:ascii="Times New Roman" w:hAnsi="Times New Roman" w:cs="Times New Roman"/>
-                <w:b w:val="0"/>
-                <w:bCs w:val="0"/>
-                <w:noProof/>
-                <w:webHidden/>
-                <w:sz w:val="28"/>
-                <w:szCs w:val="28"/>
-              </w:rPr>
-              <w:instrText xml:space="preserve"> PAGEREF _Toc185685836 \h </w:instrText>
-            </w:r>
-            <w:r>
-              <w:rPr>
-                <w:rFonts w:ascii="Times New Roman" w:hAnsi="Times New Roman" w:cs="Times New Roman"/>
-                <w:b w:val="0"/>
-                <w:bCs w:val="0"/>
-                <w:noProof/>
-                <w:webHidden/>
-                <w:sz w:val="28"/>
-                <w:szCs w:val="28"/>
-              </w:rPr>
-            </w:r>
-            <w:r>
-              <w:rPr>
-                <w:rFonts w:ascii="Times New Roman" w:hAnsi="Times New Roman" w:cs="Times New Roman"/>
-                <w:b w:val="0"/>
-                <w:bCs w:val="0"/>
-                <w:noProof/>
-                <w:webHidden/>
-                <w:sz w:val="28"/>
-                <w:szCs w:val="28"/>
-              </w:rPr>
-              <w:fldChar w:fldCharType="separate"/>
-            </w:r>
-            <w:r>
-              <w:rPr>
-                <w:rFonts w:ascii="Times New Roman" w:hAnsi="Times New Roman" w:cs="Times New Roman"/>
-                <w:b w:val="0"/>
-                <w:bCs w:val="0"/>
-                <w:noProof/>
-                <w:webHidden/>
-                <w:sz w:val="28"/>
-                <w:szCs w:val="28"/>
-              </w:rPr>
-              <w:t>6</w:t>
-            </w:r>
-            <w:r>
-              <w:rPr>
-                <w:rFonts w:ascii="Times New Roman" w:hAnsi="Times New Roman" w:cs="Times New Roman"/>
-                <w:b w:val="0"/>
-                <w:bCs w:val="0"/>
-                <w:noProof/>
-                <w:webHidden/>
-                <w:sz w:val="28"/>
-                <w:szCs w:val="28"/>
-              </w:rPr>
-              <w:fldChar w:fldCharType="end"/>
-            </w:r>
-          </w:hyperlink>
-        </w:p>
-        <w:p>
-          <w:pPr>
-            <w:pStyle w:val="23"/>
-            <w:tabs>
-              <w:tab w:val="right" w:leader="dot" w:pos="9344"/>
-            </w:tabs>
-            <w:spacing w:line="360" w:lineRule="auto"/>
-            <w:rPr>
-              <w:rFonts w:ascii="Times New Roman" w:eastAsiaTheme="minorEastAsia" w:hAnsi="Times New Roman" w:cs="Times New Roman"/>
-              <w:b w:val="0"/>
-              <w:bCs w:val="0"/>
-              <w:noProof/>
-              <w:sz w:val="28"/>
-              <w:szCs w:val="28"/>
-              <w:lang w:eastAsia="ru-RU"/>
-            </w:rPr>
-          </w:pPr>
-          <w:hyperlink w:anchor="_Toc185685837" w:history="1">
-            <w:r>
-              <w:rPr>
-                <w:rStyle w:val="af0"/>
-                <w:rFonts w:ascii="Times New Roman" w:hAnsi="Times New Roman" w:cs="Times New Roman"/>
-                <w:b w:val="0"/>
-                <w:bCs w:val="0"/>
-                <w:noProof/>
-                <w:sz w:val="28"/>
-                <w:szCs w:val="28"/>
-              </w:rPr>
-              <w:t>Адреса первой и последней выполняемых команд программы</w:t>
-            </w:r>
-            <w:r>
-              <w:rPr>
-                <w:rFonts w:ascii="Times New Roman" w:hAnsi="Times New Roman" w:cs="Times New Roman"/>
-                <w:b w:val="0"/>
-                <w:bCs w:val="0"/>
-                <w:noProof/>
-                <w:webHidden/>
-                <w:sz w:val="28"/>
-                <w:szCs w:val="28"/>
-              </w:rPr>
-              <w:tab/>
-            </w:r>
-            <w:r>
-              <w:rPr>
-                <w:rFonts w:ascii="Times New Roman" w:hAnsi="Times New Roman" w:cs="Times New Roman"/>
-                <w:b w:val="0"/>
-                <w:bCs w:val="0"/>
-                <w:noProof/>
-                <w:webHidden/>
-                <w:sz w:val="28"/>
-                <w:szCs w:val="28"/>
-              </w:rPr>
-              <w:fldChar w:fldCharType="begin"/>
-            </w:r>
-            <w:r>
-              <w:rPr>
-                <w:rFonts w:ascii="Times New Roman" w:hAnsi="Times New Roman" w:cs="Times New Roman"/>
-                <w:b w:val="0"/>
-                <w:bCs w:val="0"/>
-                <w:noProof/>
-                <w:webHidden/>
-                <w:sz w:val="28"/>
-                <w:szCs w:val="28"/>
-              </w:rPr>
-              <w:instrText xml:space="preserve"> PAGEREF _Toc185685837 \h </w:instrText>
-            </w:r>
-            <w:r>
-              <w:rPr>
-                <w:rFonts w:ascii="Times New Roman" w:hAnsi="Times New Roman" w:cs="Times New Roman"/>
-                <w:b w:val="0"/>
-                <w:bCs w:val="0"/>
-                <w:noProof/>
-                <w:webHidden/>
-                <w:sz w:val="28"/>
-                <w:szCs w:val="28"/>
-              </w:rPr>
-            </w:r>
-            <w:r>
-              <w:rPr>
-                <w:rFonts w:ascii="Times New Roman" w:hAnsi="Times New Roman" w:cs="Times New Roman"/>
-                <w:b w:val="0"/>
-                <w:bCs w:val="0"/>
-                <w:noProof/>
-                <w:webHidden/>
-                <w:sz w:val="28"/>
-                <w:szCs w:val="28"/>
-              </w:rPr>
-              <w:fldChar w:fldCharType="separate"/>
-            </w:r>
-            <w:r>
-              <w:rPr>
-                <w:rFonts w:ascii="Times New Roman" w:hAnsi="Times New Roman" w:cs="Times New Roman"/>
-                <w:b w:val="0"/>
-                <w:bCs w:val="0"/>
-                <w:noProof/>
-                <w:webHidden/>
-                <w:sz w:val="28"/>
-                <w:szCs w:val="28"/>
-              </w:rPr>
-              <w:t>6</w:t>
-            </w:r>
-            <w:r>
-              <w:rPr>
-                <w:rFonts w:ascii="Times New Roman" w:hAnsi="Times New Roman" w:cs="Times New Roman"/>
-                <w:b w:val="0"/>
-                <w:bCs w:val="0"/>
-                <w:noProof/>
-                <w:webHidden/>
-                <w:sz w:val="28"/>
-                <w:szCs w:val="28"/>
-              </w:rPr>
-              <w:fldChar w:fldCharType="end"/>
-            </w:r>
-          </w:hyperlink>
-        </w:p>
-        <w:p>
-          <w:pPr>
-            <w:pStyle w:val="23"/>
-            <w:tabs>
-              <w:tab w:val="right" w:leader="dot" w:pos="9344"/>
-            </w:tabs>
-            <w:spacing w:line="360" w:lineRule="auto"/>
-            <w:rPr>
-              <w:rFonts w:ascii="Times New Roman" w:eastAsiaTheme="minorEastAsia" w:hAnsi="Times New Roman" w:cs="Times New Roman"/>
-              <w:b w:val="0"/>
-              <w:bCs w:val="0"/>
-              <w:noProof/>
-              <w:sz w:val="28"/>
-              <w:szCs w:val="28"/>
-              <w:lang w:eastAsia="ru-RU"/>
-            </w:rPr>
-          </w:pPr>
-          <w:hyperlink w:anchor="_Toc185685838" w:history="1">
-            <w:r>
-              <w:rPr>
-                <w:rStyle w:val="af0"/>
-                <w:rFonts w:ascii="Times New Roman" w:hAnsi="Times New Roman" w:cs="Times New Roman"/>
-                <w:b w:val="0"/>
-                <w:bCs w:val="0"/>
-                <w:noProof/>
-                <w:sz w:val="28"/>
-                <w:szCs w:val="28"/>
-              </w:rPr>
-              <w:t>Таблица трассировки</w:t>
-            </w:r>
-            <w:r>
-              <w:rPr>
-                <w:rFonts w:ascii="Times New Roman" w:hAnsi="Times New Roman" w:cs="Times New Roman"/>
-                <w:b w:val="0"/>
-                <w:bCs w:val="0"/>
-                <w:noProof/>
-                <w:webHidden/>
-                <w:sz w:val="28"/>
-                <w:szCs w:val="28"/>
-              </w:rPr>
-              <w:tab/>
-            </w:r>
-            <w:r>
-              <w:rPr>
-                <w:rFonts w:ascii="Times New Roman" w:hAnsi="Times New Roman" w:cs="Times New Roman"/>
-                <w:b w:val="0"/>
-                <w:bCs w:val="0"/>
-                <w:noProof/>
-                <w:webHidden/>
-                <w:sz w:val="28"/>
-                <w:szCs w:val="28"/>
-              </w:rPr>
-              <w:fldChar w:fldCharType="begin"/>
-            </w:r>
-            <w:r>
-              <w:rPr>
-                <w:rFonts w:ascii="Times New Roman" w:hAnsi="Times New Roman" w:cs="Times New Roman"/>
-                <w:b w:val="0"/>
-                <w:bCs w:val="0"/>
-                <w:noProof/>
-                <w:webHidden/>
-                <w:sz w:val="28"/>
-                <w:szCs w:val="28"/>
-              </w:rPr>
-              <w:instrText xml:space="preserve"> PAGEREF _Toc185685838 \h </w:instrText>
-            </w:r>
-            <w:r>
-              <w:rPr>
-                <w:rFonts w:ascii="Times New Roman" w:hAnsi="Times New Roman" w:cs="Times New Roman"/>
-                <w:b w:val="0"/>
-                <w:bCs w:val="0"/>
-                <w:noProof/>
-                <w:webHidden/>
-                <w:sz w:val="28"/>
-                <w:szCs w:val="28"/>
-              </w:rPr>
-            </w:r>
-            <w:r>
-              <w:rPr>
-                <w:rFonts w:ascii="Times New Roman" w:hAnsi="Times New Roman" w:cs="Times New Roman"/>
-                <w:b w:val="0"/>
-                <w:bCs w:val="0"/>
-                <w:noProof/>
-                <w:webHidden/>
-                <w:sz w:val="28"/>
-                <w:szCs w:val="28"/>
-              </w:rPr>
-              <w:fldChar w:fldCharType="separate"/>
-            </w:r>
-            <w:r>
-              <w:rPr>
-                <w:rFonts w:ascii="Times New Roman" w:hAnsi="Times New Roman" w:cs="Times New Roman"/>
-                <w:b w:val="0"/>
-                <w:bCs w:val="0"/>
-                <w:noProof/>
-                <w:webHidden/>
-                <w:sz w:val="28"/>
-                <w:szCs w:val="28"/>
-              </w:rPr>
-              <w:t>6</w:t>
-            </w:r>
-            <w:r>
-              <w:rPr>
-                <w:rFonts w:ascii="Times New Roman" w:hAnsi="Times New Roman" w:cs="Times New Roman"/>
-                <w:b w:val="0"/>
-                <w:bCs w:val="0"/>
-                <w:noProof/>
-                <w:webHidden/>
-                <w:sz w:val="28"/>
-                <w:szCs w:val="28"/>
-              </w:rPr>
-              <w:fldChar w:fldCharType="end"/>
-            </w:r>
-          </w:hyperlink>
-        </w:p>
-        <w:p>
-          <w:pPr>
-            <w:pStyle w:val="23"/>
-            <w:tabs>
-              <w:tab w:val="right" w:leader="dot" w:pos="9344"/>
-            </w:tabs>
-            <w:spacing w:line="360" w:lineRule="auto"/>
-            <w:rPr>
-              <w:rFonts w:ascii="Times New Roman" w:eastAsiaTheme="minorEastAsia" w:hAnsi="Times New Roman" w:cs="Times New Roman"/>
-              <w:b w:val="0"/>
-              <w:bCs w:val="0"/>
-              <w:noProof/>
-              <w:sz w:val="28"/>
-              <w:szCs w:val="28"/>
-              <w:lang w:eastAsia="ru-RU"/>
-            </w:rPr>
-          </w:pPr>
-          <w:hyperlink w:anchor="_Toc185685839" w:history="1">
-            <w:r>
-              <w:rPr>
-                <w:rStyle w:val="af0"/>
-                <w:rFonts w:ascii="Times New Roman" w:hAnsi="Times New Roman" w:cs="Times New Roman"/>
-                <w:b w:val="0"/>
-                <w:bCs w:val="0"/>
-                <w:noProof/>
-                <w:sz w:val="28"/>
-                <w:szCs w:val="28"/>
-              </w:rPr>
-              <w:t>Вариант программы с меньшим числом команд</w:t>
-            </w:r>
-            <w:r>
-              <w:rPr>
-                <w:rFonts w:ascii="Times New Roman" w:hAnsi="Times New Roman" w:cs="Times New Roman"/>
-                <w:b w:val="0"/>
-                <w:bCs w:val="0"/>
-                <w:noProof/>
-                <w:webHidden/>
-                <w:sz w:val="28"/>
-                <w:szCs w:val="28"/>
-              </w:rPr>
-              <w:tab/>
-            </w:r>
-            <w:r>
-              <w:rPr>
-                <w:rFonts w:ascii="Times New Roman" w:hAnsi="Times New Roman" w:cs="Times New Roman"/>
-                <w:b w:val="0"/>
-                <w:bCs w:val="0"/>
-                <w:noProof/>
-                <w:webHidden/>
-                <w:sz w:val="28"/>
-                <w:szCs w:val="28"/>
-              </w:rPr>
-              <w:fldChar w:fldCharType="begin"/>
-            </w:r>
-            <w:r>
-              <w:rPr>
-                <w:rFonts w:ascii="Times New Roman" w:hAnsi="Times New Roman" w:cs="Times New Roman"/>
-                <w:b w:val="0"/>
-                <w:bCs w:val="0"/>
-                <w:noProof/>
-                <w:webHidden/>
-                <w:sz w:val="28"/>
-                <w:szCs w:val="28"/>
-              </w:rPr>
-              <w:instrText xml:space="preserve"> PAGEREF _Toc185685839 \h </w:instrText>
-            </w:r>
-            <w:r>
-              <w:rPr>
-                <w:rFonts w:ascii="Times New Roman" w:hAnsi="Times New Roman" w:cs="Times New Roman"/>
-                <w:b w:val="0"/>
-                <w:bCs w:val="0"/>
-                <w:noProof/>
-                <w:webHidden/>
-                <w:sz w:val="28"/>
-                <w:szCs w:val="28"/>
-              </w:rPr>
-            </w:r>
-            <w:r>
-              <w:rPr>
-                <w:rFonts w:ascii="Times New Roman" w:hAnsi="Times New Roman" w:cs="Times New Roman"/>
-                <w:b w:val="0"/>
-                <w:bCs w:val="0"/>
-                <w:noProof/>
-                <w:webHidden/>
-                <w:sz w:val="28"/>
-                <w:szCs w:val="28"/>
-              </w:rPr>
-              <w:fldChar w:fldCharType="separate"/>
-            </w:r>
-            <w:r>
-              <w:rPr>
-                <w:rFonts w:ascii="Times New Roman" w:hAnsi="Times New Roman" w:cs="Times New Roman"/>
-                <w:b w:val="0"/>
-                <w:bCs w:val="0"/>
-                <w:noProof/>
-                <w:webHidden/>
-                <w:sz w:val="28"/>
-                <w:szCs w:val="28"/>
-              </w:rPr>
-              <w:t>7</w:t>
-            </w:r>
-            <w:r>
-              <w:rPr>
-                <w:rFonts w:ascii="Times New Roman" w:hAnsi="Times New Roman" w:cs="Times New Roman"/>
-                <w:b w:val="0"/>
-                <w:bCs w:val="0"/>
-                <w:noProof/>
-                <w:webHidden/>
-                <w:sz w:val="28"/>
-                <w:szCs w:val="28"/>
-              </w:rPr>
-              <w:fldChar w:fldCharType="end"/>
-            </w:r>
-          </w:hyperlink>
-        </w:p>
-        <w:p>
-          <w:pPr>
-            <w:pStyle w:val="23"/>
-            <w:tabs>
-              <w:tab w:val="right" w:leader="dot" w:pos="9344"/>
-            </w:tabs>
-            <w:spacing w:line="360" w:lineRule="auto"/>
-            <w:rPr>
-              <w:rFonts w:ascii="Times New Roman" w:eastAsiaTheme="minorEastAsia" w:hAnsi="Times New Roman" w:cs="Times New Roman"/>
-              <w:b w:val="0"/>
-              <w:bCs w:val="0"/>
-              <w:noProof/>
-              <w:sz w:val="28"/>
-              <w:szCs w:val="28"/>
-              <w:lang w:eastAsia="ru-RU"/>
-            </w:rPr>
-          </w:pPr>
-          <w:hyperlink w:anchor="_Toc185685840" w:history="1">
-            <w:r>
-              <w:rPr>
-                <w:rStyle w:val="af0"/>
-                <w:rFonts w:ascii="Times New Roman" w:hAnsi="Times New Roman" w:cs="Times New Roman"/>
-                <w:b w:val="0"/>
-                <w:bCs w:val="0"/>
-                <w:noProof/>
-                <w:sz w:val="28"/>
-                <w:szCs w:val="28"/>
-              </w:rPr>
-              <w:t>Таблица трассировки с новыми данными</w:t>
-            </w:r>
-            <w:r>
-              <w:rPr>
-                <w:rFonts w:ascii="Times New Roman" w:hAnsi="Times New Roman" w:cs="Times New Roman"/>
-                <w:b w:val="0"/>
-                <w:bCs w:val="0"/>
-                <w:noProof/>
-                <w:webHidden/>
-                <w:sz w:val="28"/>
-                <w:szCs w:val="28"/>
-              </w:rPr>
-              <w:tab/>
-            </w:r>
-            <w:r>
-              <w:rPr>
-                <w:rFonts w:ascii="Times New Roman" w:hAnsi="Times New Roman" w:cs="Times New Roman"/>
-                <w:b w:val="0"/>
-                <w:bCs w:val="0"/>
-                <w:noProof/>
-                <w:webHidden/>
-                <w:sz w:val="28"/>
-                <w:szCs w:val="28"/>
-              </w:rPr>
-              <w:fldChar w:fldCharType="begin"/>
-            </w:r>
-            <w:r>
-              <w:rPr>
-                <w:rFonts w:ascii="Times New Roman" w:hAnsi="Times New Roman" w:cs="Times New Roman"/>
-                <w:b w:val="0"/>
-                <w:bCs w:val="0"/>
-                <w:noProof/>
-                <w:webHidden/>
-                <w:sz w:val="28"/>
-                <w:szCs w:val="28"/>
-              </w:rPr>
-              <w:instrText xml:space="preserve"> PAGEREF _Toc185685840 \h </w:instrText>
-            </w:r>
-            <w:r>
-              <w:rPr>
-                <w:rFonts w:ascii="Times New Roman" w:hAnsi="Times New Roman" w:cs="Times New Roman"/>
-                <w:b w:val="0"/>
-                <w:bCs w:val="0"/>
-                <w:noProof/>
-                <w:webHidden/>
-                <w:sz w:val="28"/>
-                <w:szCs w:val="28"/>
-              </w:rPr>
-            </w:r>
-            <w:r>
-              <w:rPr>
-                <w:rFonts w:ascii="Times New Roman" w:hAnsi="Times New Roman" w:cs="Times New Roman"/>
-                <w:b w:val="0"/>
-                <w:bCs w:val="0"/>
-                <w:noProof/>
-                <w:webHidden/>
-                <w:sz w:val="28"/>
-                <w:szCs w:val="28"/>
-              </w:rPr>
-              <w:fldChar w:fldCharType="separate"/>
-            </w:r>
-            <w:r>
-              <w:rPr>
-                <w:rFonts w:ascii="Times New Roman" w:hAnsi="Times New Roman" w:cs="Times New Roman"/>
-                <w:b w:val="0"/>
-                <w:bCs w:val="0"/>
-                <w:noProof/>
-                <w:webHidden/>
-                <w:sz w:val="28"/>
-                <w:szCs w:val="28"/>
-              </w:rPr>
-              <w:t>8</w:t>
-            </w:r>
-            <w:r>
-              <w:rPr>
-                <w:rFonts w:ascii="Times New Roman" w:hAnsi="Times New Roman" w:cs="Times New Roman"/>
-                <w:b w:val="0"/>
-                <w:bCs w:val="0"/>
-                <w:noProof/>
-                <w:webHidden/>
+                <w:color w:val="000000" w:themeColor="text1"/>
                 <w:sz w:val="28"/>
                 <w:szCs w:val="28"/>
               </w:rPr>
@@ -1660,18 +1236,18 @@
         <w:p>
           <w:pPr>
             <w:pStyle w:val="11"/>
-            <w:spacing w:line="360" w:lineRule="auto"/>
             <w:rPr>
-              <w:rFonts w:eastAsiaTheme="minorEastAsia"/>
+              <w:noProof w:val="0"/>
+              <w:color w:val="000000" w:themeColor="text1"/>
               <w:sz w:val="28"/>
               <w:szCs w:val="28"/>
-              <w:lang w:eastAsia="ru-RU"/>
             </w:rPr>
           </w:pPr>
-          <w:hyperlink w:anchor="_Toc185685841" w:history="1">
-            <w:r>
-              <w:rPr>
-                <w:rStyle w:val="af0"/>
+          <w:hyperlink w:anchor="_Toc192606466" w:history="1">
+            <w:r>
+              <w:rPr>
+                <w:noProof w:val="0"/>
+                <w:color w:val="000000" w:themeColor="text1"/>
                 <w:sz w:val="28"/>
                 <w:szCs w:val="28"/>
               </w:rPr>
@@ -1679,7 +1255,9 @@
             </w:r>
             <w:r>
               <w:rPr>
+                <w:noProof w:val="0"/>
                 <w:webHidden/>
+                <w:color w:val="000000" w:themeColor="text1"/>
                 <w:sz w:val="28"/>
                 <w:szCs w:val="28"/>
               </w:rPr>
@@ -1687,7 +1265,9 @@
             </w:r>
             <w:r>
               <w:rPr>
+                <w:noProof w:val="0"/>
                 <w:webHidden/>
+                <w:color w:val="000000" w:themeColor="text1"/>
                 <w:sz w:val="28"/>
                 <w:szCs w:val="28"/>
               </w:rPr>
@@ -1695,22 +1275,28 @@
             </w:r>
             <w:r>
               <w:rPr>
+                <w:noProof w:val="0"/>
                 <w:webHidden/>
-                <w:sz w:val="28"/>
-                <w:szCs w:val="28"/>
-              </w:rPr>
-              <w:instrText xml:space="preserve"> PAGEREF _Toc185685841 \h </w:instrText>
-            </w:r>
-            <w:r>
-              <w:rPr>
+                <w:color w:val="000000" w:themeColor="text1"/>
+                <w:sz w:val="28"/>
+                <w:szCs w:val="28"/>
+              </w:rPr>
+              <w:instrText xml:space="preserve"> PAGEREF _Toc192606466 \h </w:instrText>
+            </w:r>
+            <w:r>
+              <w:rPr>
+                <w:noProof w:val="0"/>
                 <w:webHidden/>
-                <w:sz w:val="28"/>
-                <w:szCs w:val="28"/>
-              </w:rPr>
-            </w:r>
-            <w:r>
-              <w:rPr>
+                <w:color w:val="000000" w:themeColor="text1"/>
+                <w:sz w:val="28"/>
+                <w:szCs w:val="28"/>
+              </w:rPr>
+            </w:r>
+            <w:r>
+              <w:rPr>
+                <w:noProof w:val="0"/>
                 <w:webHidden/>
+                <w:color w:val="000000" w:themeColor="text1"/>
                 <w:sz w:val="28"/>
                 <w:szCs w:val="28"/>
               </w:rPr>
@@ -1719,14 +1305,17 @@
             <w:r>
               <w:rPr>
                 <w:webHidden/>
-                <w:sz w:val="28"/>
-                <w:szCs w:val="28"/>
-              </w:rPr>
-              <w:t>9</w:t>
-            </w:r>
-            <w:r>
-              <w:rPr>
+                <w:color w:val="000000" w:themeColor="text1"/>
+                <w:sz w:val="28"/>
+                <w:szCs w:val="28"/>
+              </w:rPr>
+              <w:t>6</w:t>
+            </w:r>
+            <w:r>
+              <w:rPr>
+                <w:noProof w:val="0"/>
                 <w:webHidden/>
+                <w:color w:val="000000" w:themeColor="text1"/>
                 <w:sz w:val="28"/>
                 <w:szCs w:val="28"/>
               </w:rPr>
@@ -1748,7 +1337,6 @@
           <w:r>
             <w:rPr>
               <w:rFonts w:ascii="Times New Roman" w:hAnsi="Times New Roman" w:cs="Times New Roman"/>
-              <w:noProof/>
               <w:color w:val="000000" w:themeColor="text1"/>
               <w:sz w:val="28"/>
               <w:szCs w:val="28"/>
@@ -1791,7 +1379,7 @@
         </w:rPr>
         <w:br w:type="page"/>
       </w:r>
-      <w:bookmarkStart w:id="0" w:name="_Toc185685830"/>
+      <w:bookmarkStart w:id="0" w:name="_Toc192606459"/>
       <w:r>
         <w:rPr>
           <w:rFonts w:ascii="Times New Roman" w:hAnsi="Times New Roman" w:cs="Times New Roman"/>
@@ -2365,29 +1953,13 @@
           <w:sz w:val="28"/>
           <w:szCs w:val="28"/>
         </w:rPr>
-        <w:t>Рисун</w:t>
-      </w:r>
-      <w:r>
-        <w:rPr>
-          <w:rFonts w:ascii="Times New Roman" w:hAnsi="Times New Roman" w:cs="Times New Roman"/>
-          <w:color w:val="000000" w:themeColor="text1"/>
-          <w:sz w:val="28"/>
-          <w:szCs w:val="28"/>
-        </w:rPr>
-        <w:t>о</w:t>
-      </w:r>
-      <w:r>
-        <w:rPr>
-          <w:rFonts w:ascii="Times New Roman" w:hAnsi="Times New Roman" w:cs="Times New Roman"/>
-          <w:color w:val="000000" w:themeColor="text1"/>
-          <w:sz w:val="28"/>
-          <w:szCs w:val="28"/>
-        </w:rPr>
-        <w:t xml:space="preserve">к </w:t>
-      </w:r>
-      <w:r>
-        <w:rPr>
-          <w:rFonts w:ascii="Times New Roman" w:hAnsi="Times New Roman" w:cs="Times New Roman"/>
+        <w:t xml:space="preserve">Рисунок </w:t>
+      </w:r>
+      <w:r>
+        <w:rPr>
+          <w:rFonts w:ascii="Times New Roman" w:hAnsi="Times New Roman" w:cs="Times New Roman"/>
+          <w:i/>
+          <w:iCs/>
           <w:noProof/>
           <w:color w:val="000000" w:themeColor="text1"/>
           <w:sz w:val="28"/>
@@ -2596,7 +2168,7 @@
           <w:szCs w:val="28"/>
         </w:rPr>
       </w:pPr>
-      <w:bookmarkStart w:id="2" w:name="_Toc185685831"/>
+      <w:bookmarkStart w:id="2" w:name="_Toc192606460"/>
       <w:r>
         <w:rPr>
           <w:rFonts w:ascii="Times New Roman" w:hAnsi="Times New Roman" w:cs="Times New Roman"/>
@@ -2625,6 +2197,7 @@
           <w:szCs w:val="28"/>
         </w:rPr>
       </w:pPr>
+      <w:bookmarkStart w:id="3" w:name="_Toc192606461"/>
       <w:r>
         <w:rPr>
           <w:rFonts w:ascii="Times New Roman" w:hAnsi="Times New Roman" w:cs="Times New Roman"/>
@@ -2636,6 +2209,7 @@
         </w:rPr>
         <w:t>Описание предметной области</w:t>
       </w:r>
+      <w:bookmarkEnd w:id="3"/>
     </w:p>
     <w:p>
       <w:pPr>
@@ -2681,6 +2255,7 @@
           <w:szCs w:val="28"/>
         </w:rPr>
       </w:pPr>
+      <w:bookmarkStart w:id="4" w:name="_Toc192606462"/>
       <w:r>
         <w:rPr>
           <w:rFonts w:ascii="Times New Roman" w:hAnsi="Times New Roman" w:cs="Times New Roman"/>
@@ -2692,6 +2267,7 @@
         </w:rPr>
         <w:t>Список и классификация сущностей</w:t>
       </w:r>
+      <w:bookmarkEnd w:id="4"/>
     </w:p>
     <w:tbl>
       <w:tblPr>
@@ -3491,6 +3067,7 @@
           <w:szCs w:val="28"/>
         </w:rPr>
       </w:pPr>
+      <w:bookmarkStart w:id="5" w:name="_Toc192606463"/>
       <w:r>
         <w:rPr>
           <w:rFonts w:ascii="Times New Roman" w:hAnsi="Times New Roman" w:cs="Times New Roman"/>
@@ -3502,6 +3079,7 @@
         </w:rPr>
         <w:t>Инфологическая модель</w:t>
       </w:r>
+      <w:bookmarkEnd w:id="5"/>
     </w:p>
     <w:p>
       <w:pPr>
@@ -3575,25 +3153,7 @@
           <w:sz w:val="28"/>
           <w:szCs w:val="28"/>
         </w:rPr>
-        <w:t>Рису</w:t>
-      </w:r>
-      <w:r>
-        <w:rPr>
-          <w:rFonts w:ascii="Times New Roman" w:hAnsi="Times New Roman" w:cs="Times New Roman"/>
-          <w:color w:val="000000" w:themeColor="text1"/>
-          <w:sz w:val="28"/>
-          <w:szCs w:val="28"/>
-        </w:rPr>
-        <w:t>н</w:t>
-      </w:r>
-      <w:r>
-        <w:rPr>
-          <w:rFonts w:ascii="Times New Roman" w:hAnsi="Times New Roman" w:cs="Times New Roman"/>
-          <w:color w:val="000000" w:themeColor="text1"/>
-          <w:sz w:val="28"/>
-          <w:szCs w:val="28"/>
-        </w:rPr>
-        <w:t>ок 2</w:t>
+        <w:t>Рисунок 2</w:t>
       </w:r>
       <w:r>
         <w:rPr>
@@ -3680,7 +3240,7 @@
           <w:lang w:val="en-US"/>
         </w:rPr>
       </w:pPr>
-      <w:bookmarkStart w:id="3" w:name="_Ref192598966"/>
+      <w:bookmarkStart w:id="6" w:name="_Ref192598966"/>
       <w:r>
         <w:rPr>
           <w:rFonts w:ascii="Times New Roman" w:hAnsi="Times New Roman" w:cs="Times New Roman"/>
@@ -3748,7 +3308,7 @@
         </w:rPr>
         <w:fldChar w:fldCharType="end"/>
       </w:r>
-      <w:bookmarkEnd w:id="3"/>
+      <w:bookmarkEnd w:id="6"/>
       <w:r>
         <w:rPr>
           <w:rFonts w:ascii="Times New Roman" w:hAnsi="Times New Roman" w:cs="Times New Roman"/>
@@ -3774,6 +3334,7 @@
           <w:szCs w:val="28"/>
         </w:rPr>
       </w:pPr>
+      <w:bookmarkStart w:id="7" w:name="_Toc192606464"/>
       <w:proofErr w:type="spellStart"/>
       <w:r>
         <w:rPr>
@@ -3798,6 +3359,7 @@
         </w:rPr>
         <w:t xml:space="preserve"> модель</w:t>
       </w:r>
+      <w:bookmarkEnd w:id="7"/>
     </w:p>
     <w:p>
       <w:r>
@@ -3960,7 +3522,7 @@
           <w:szCs w:val="28"/>
         </w:rPr>
       </w:pPr>
-      <w:bookmarkStart w:id="4" w:name="_Ref192599492"/>
+      <w:bookmarkStart w:id="8" w:name="_Ref192599492"/>
       <w:r>
         <w:rPr>
           <w:rFonts w:ascii="Times New Roman" w:hAnsi="Times New Roman" w:cs="Times New Roman"/>
@@ -4010,6 +3572,7 @@
           <w:rFonts w:ascii="Times New Roman" w:hAnsi="Times New Roman" w:cs="Times New Roman"/>
           <w:i w:val="0"/>
           <w:iCs w:val="0"/>
+          <w:noProof/>
           <w:color w:val="000000" w:themeColor="text1"/>
           <w:sz w:val="28"/>
           <w:szCs w:val="28"/>
@@ -4027,7 +3590,7 @@
         </w:rPr>
         <w:fldChar w:fldCharType="end"/>
       </w:r>
-      <w:bookmarkEnd w:id="4"/>
+      <w:bookmarkEnd w:id="8"/>
       <w:r>
         <w:rPr>
           <w:rFonts w:ascii="Times New Roman" w:hAnsi="Times New Roman" w:cs="Times New Roman"/>
@@ -4078,6 +3641,7 @@
           <w:lang w:val="en-US"/>
         </w:rPr>
       </w:pPr>
+      <w:bookmarkStart w:id="9" w:name="_Toc192606465"/>
       <w:r>
         <w:rPr>
           <w:rFonts w:ascii="Times New Roman" w:hAnsi="Times New Roman" w:cs="Times New Roman"/>
@@ -4113,6 +3677,7 @@
         </w:rPr>
         <w:t xml:space="preserve"> модели на SQL</w:t>
       </w:r>
+      <w:bookmarkEnd w:id="9"/>
     </w:p>
     <w:p>
       <w:pPr>
@@ -4121,6 +3686,7 @@
           <w:color w:val="000000" w:themeColor="text1"/>
           <w:sz w:val="28"/>
           <w:szCs w:val="28"/>
+          <w:lang w:val="en-US"/>
         </w:rPr>
       </w:pPr>
       <w:r>
@@ -4153,7 +3719,7 @@
           <w:sz w:val="28"/>
           <w:szCs w:val="28"/>
         </w:rPr>
-        <w:t xml:space="preserve"> модели на языке SQL представлен в репозитории на g</w:t>
+        <w:t xml:space="preserve"> модели на языке SQL представлен в репозитории на </w:t>
       </w:r>
       <w:proofErr w:type="spellStart"/>
       <w:r>
@@ -4163,7 +3729,7 @@
           <w:sz w:val="28"/>
           <w:szCs w:val="28"/>
         </w:rPr>
-        <w:t>ithub</w:t>
+        <w:t>github</w:t>
       </w:r>
       <w:proofErr w:type="spellEnd"/>
       <w:r>
@@ -4179,24 +3745,43 @@
     <w:p>
       <w:pPr>
         <w:rPr>
-          <w:rFonts w:ascii="Times New Roman" w:eastAsiaTheme="majorEastAsia" w:hAnsi="Times New Roman" w:cs="Times New Roman"/>
-          <w:b/>
-          <w:bCs/>
+          <w:rFonts w:ascii="Times New Roman" w:hAnsi="Times New Roman" w:cs="Times New Roman"/>
           <w:color w:val="000000" w:themeColor="text1"/>
           <w:sz w:val="28"/>
           <w:szCs w:val="28"/>
           <w:lang w:val="en-US"/>
         </w:rPr>
       </w:pPr>
-      <w:bookmarkStart w:id="5" w:name="_Toc185685841"/>
-      <w:r>
-        <w:rPr>
-          <w:rFonts w:ascii="Times New Roman" w:hAnsi="Times New Roman" w:cs="Times New Roman"/>
-          <w:b/>
-          <w:bCs/>
-          <w:color w:val="000000" w:themeColor="text1"/>
-          <w:sz w:val="28"/>
-          <w:szCs w:val="28"/>
+      <w:hyperlink r:id="rId11" w:history="1">
+        <w:r>
+          <w:rPr>
+            <w:rStyle w:val="af0"/>
+            <w:rFonts w:ascii="Times New Roman" w:hAnsi="Times New Roman" w:cs="Times New Roman"/>
+            <w:sz w:val="28"/>
+            <w:szCs w:val="28"/>
+            <w:lang w:val="en-US"/>
+          </w:rPr>
+          <w:t>https://github.com/Alvas07/ITMO/blob/main/2%20DataBases/Lab1/script.sql</w:t>
+        </w:r>
+      </w:hyperlink>
+    </w:p>
+    <w:p>
+      <w:pPr>
+        <w:rPr>
+          <w:rFonts w:ascii="Times New Roman" w:hAnsi="Times New Roman" w:cs="Times New Roman"/>
+          <w:color w:val="000000" w:themeColor="text1"/>
+          <w:sz w:val="28"/>
+          <w:szCs w:val="28"/>
+          <w:lang w:val="en-US"/>
+        </w:rPr>
+      </w:pPr>
+      <w:r>
+        <w:rPr>
+          <w:rFonts w:ascii="Times New Roman" w:hAnsi="Times New Roman" w:cs="Times New Roman"/>
+          <w:color w:val="000000" w:themeColor="text1"/>
+          <w:sz w:val="28"/>
+          <w:szCs w:val="28"/>
+          <w:lang w:val="en-US"/>
         </w:rPr>
         <w:br w:type="page"/>
       </w:r>
@@ -4215,6 +3800,7 @@
           <w:szCs w:val="28"/>
         </w:rPr>
       </w:pPr>
+      <w:bookmarkStart w:id="10" w:name="_Toc192606466"/>
       <w:r>
         <w:rPr>
           <w:rFonts w:ascii="Times New Roman" w:hAnsi="Times New Roman" w:cs="Times New Roman"/>
@@ -4227,7 +3813,7 @@
         <w:lastRenderedPageBreak/>
         <w:t>Вывод</w:t>
       </w:r>
-      <w:bookmarkEnd w:id="5"/>
+      <w:bookmarkEnd w:id="10"/>
     </w:p>
     <w:p>
       <w:pPr>
@@ -4246,12 +3832,55 @@
           <w:sz w:val="28"/>
           <w:szCs w:val="28"/>
         </w:rPr>
-        <w:t>В ходе данной лабораторной работы я познакомился с основными командами БЭВМ, научился выполнять трассировку, определять области представления и допустимых значений.</w:t>
+        <w:t xml:space="preserve">В ходе данной лабораторной работы я </w:t>
+      </w:r>
+      <w:r>
+        <w:rPr>
+          <w:rFonts w:ascii="Times New Roman" w:hAnsi="Times New Roman" w:cs="Times New Roman"/>
+          <w:sz w:val="28"/>
+          <w:szCs w:val="28"/>
+        </w:rPr>
+        <w:t xml:space="preserve">научился описывать предметную область, выделять из неё основные сущности, а также составлять инфологическую и </w:t>
+      </w:r>
+      <w:proofErr w:type="spellStart"/>
+      <w:r>
+        <w:rPr>
+          <w:rFonts w:ascii="Times New Roman" w:hAnsi="Times New Roman" w:cs="Times New Roman"/>
+          <w:sz w:val="28"/>
+          <w:szCs w:val="28"/>
+        </w:rPr>
+        <w:t>даталогическую</w:t>
+      </w:r>
+      <w:proofErr w:type="spellEnd"/>
+      <w:r>
+        <w:rPr>
+          <w:rFonts w:ascii="Times New Roman" w:hAnsi="Times New Roman" w:cs="Times New Roman"/>
+          <w:sz w:val="28"/>
+          <w:szCs w:val="28"/>
+        </w:rPr>
+        <w:t xml:space="preserve"> модели с дальнейшей реализацией на языке </w:t>
+      </w:r>
+      <w:r>
+        <w:rPr>
+          <w:rFonts w:ascii="Times New Roman" w:hAnsi="Times New Roman" w:cs="Times New Roman"/>
+          <w:sz w:val="28"/>
+          <w:szCs w:val="28"/>
+          <w:lang w:val="en-US"/>
+        </w:rPr>
+        <w:t>SQL</w:t>
+      </w:r>
+      <w:r>
+        <w:rPr>
+          <w:rFonts w:ascii="Times New Roman" w:hAnsi="Times New Roman" w:cs="Times New Roman"/>
+          <w:sz w:val="28"/>
+          <w:szCs w:val="28"/>
+        </w:rPr>
+        <w:t>.</w:t>
       </w:r>
     </w:p>
     <w:sectPr>
-      <w:footerReference w:type="even" r:id="rId11"/>
-      <w:footerReference w:type="default" r:id="rId12"/>
+      <w:footerReference w:type="even" r:id="rId12"/>
+      <w:footerReference w:type="default" r:id="rId13"/>
       <w:pgSz w:w="11906" w:h="16838"/>
       <w:pgMar w:top="1134" w:right="851" w:bottom="1134" w:left="1701" w:header="709" w:footer="709" w:gutter="0"/>
       <w:pgNumType w:start="1"/>
@@ -7979,7 +7608,6 @@
   <w:style w:type="character" w:default="1" w:styleId="a0">
     <w:name w:val="Default Paragraph Font"/>
     <w:uiPriority w:val="1"/>
-    <w:semiHidden/>
     <w:unhideWhenUsed/>
   </w:style>
   <w:style w:type="table" w:default="1" w:styleId="a1">

</xml_diff>